<commit_message>
Edit apter quote page Send value from detail page to after quote
</commit_message>
<xml_diff>
--- a/doc/Teevision.docx
+++ b/doc/Teevision.docx
@@ -610,7 +610,6 @@
           <w:sz w:val="28"/>
           <w:szCs w:val="28"/>
         </w:rPr>
-        <w:lastRenderedPageBreak/>
         <w:t xml:space="preserve">Edit </w:t>
       </w:r>
       <w:r>
@@ -979,6 +978,17 @@
     </w:p>
     <w:p>
       <w:pPr>
+        <w:ind w:left="1080"/>
+        <w:rPr>
+          <w:sz w:val="28"/>
+          <w:szCs w:val="28"/>
+        </w:rPr>
+      </w:pPr>
+      <w:bookmarkStart w:id="0" w:name="_GoBack"/>
+      <w:bookmarkEnd w:id="0"/>
+    </w:p>
+    <w:p>
+      <w:pPr>
         <w:pStyle w:val="ListParagraph"/>
         <w:numPr>
           <w:ilvl w:val="0"/>
@@ -996,7 +1006,6 @@
           <w:sz w:val="28"/>
           <w:szCs w:val="28"/>
         </w:rPr>
-        <w:lastRenderedPageBreak/>
         <w:t>Price fomular</w:t>
       </w:r>
       <w:r>
@@ -1049,25 +1058,7 @@
           <w:sz w:val="28"/>
           <w:szCs w:val="28"/>
         </w:rPr>
-        <w:t xml:space="preserve">Print price = </w:t>
-      </w:r>
-      <w:r>
-        <w:rPr>
-          <w:b/>
-          <w:color w:val="2E74B5" w:themeColor="accent1" w:themeShade="BF"/>
-          <w:sz w:val="28"/>
-          <w:szCs w:val="28"/>
-        </w:rPr>
-        <w:t>Number of Items</w:t>
-      </w:r>
-      <w:r>
-        <w:rPr>
-          <w:b/>
-          <w:color w:val="2E74B5" w:themeColor="accent1" w:themeShade="BF"/>
-          <w:sz w:val="28"/>
-          <w:szCs w:val="28"/>
-        </w:rPr>
-        <w:t xml:space="preserve"> x ( Front location price + Back location price )</w:t>
+        <w:t>Print price = Number of Items x ( Front location price + Back location price )</w:t>
       </w:r>
     </w:p>
     <w:p>
@@ -1097,8 +1088,6 @@
         </w:rPr>
         <w:t>$</w:t>
       </w:r>
-      <w:bookmarkStart w:id="0" w:name="_GoBack"/>
-      <w:bookmarkEnd w:id="0"/>
       <w:r>
         <w:rPr>
           <w:b/>
@@ -1236,16 +1225,7 @@
           <w:sz w:val="34"/>
           <w:szCs w:val="28"/>
         </w:rPr>
-        <w:t xml:space="preserve">Shirt price  </w:t>
-      </w:r>
-      <w:r>
-        <w:rPr>
-          <w:b/>
-          <w:color w:val="70AD47" w:themeColor="accent6"/>
-          <w:sz w:val="34"/>
-          <w:szCs w:val="28"/>
-        </w:rPr>
-        <w:t xml:space="preserve">+  </w:t>
+        <w:t xml:space="preserve">Shirt price  +  </w:t>
       </w:r>
       <w:r>
         <w:rPr>
@@ -1290,16 +1270,7 @@
           <w:sz w:val="34"/>
           <w:szCs w:val="28"/>
         </w:rPr>
-        <w:t>Setup Charge</w:t>
-      </w:r>
-      <w:r>
-        <w:rPr>
-          <w:b/>
-          <w:color w:val="C45911" w:themeColor="accent2" w:themeShade="BF"/>
-          <w:sz w:val="34"/>
-          <w:szCs w:val="28"/>
-        </w:rPr>
-        <w:t xml:space="preserve"> ) </w:t>
+        <w:t xml:space="preserve">Setup Charge ) </w:t>
       </w:r>
       <w:r>
         <w:rPr>

</xml_diff>